<commit_message>
pda updated on word file
</commit_message>
<xml_diff>
--- a/5_Week_Evidence_Gathering_Document G6 Word.docx
+++ b/5_Week_Evidence_Gathering_Document G6 Word.docx
@@ -7,6 +7,8 @@
       <w:pPr>
         <w:pStyle w:val="Body"/>
       </w:pPr>
+      <w:bookmarkStart w:id="0" w:name="_GoBack"/>
+      <w:bookmarkEnd w:id="0"/>
     </w:p>
     <w:p>
       <w:pPr>
@@ -5115,22 +5117,51 @@
         <w:rPr>
           <w:b/>
           <w:bCs/>
-          <w:u w:val="single"/>
-          <w:lang w:val="en-US"/>
-        </w:rPr>
-        <w:t>Paste Screenshot here</w:t>
+          <w:noProof/>
+          <w:u w:val="single"/>
+        </w:rPr>
+        <w:drawing>
+          <wp:inline distT="0" distB="0" distL="0" distR="0" wp14:anchorId="78301C89" wp14:editId="0B9B66D0">
+            <wp:extent cx="6120130" cy="3620770"/>
+            <wp:effectExtent l="0" t="0" r="1270" b="0"/>
+            <wp:docPr id="22" name="Picture 22"/>
+            <wp:cNvGraphicFramePr>
+              <a:graphicFrameLocks xmlns:a="http://schemas.openxmlformats.org/drawingml/2006/main" noChangeAspect="1"/>
+            </wp:cNvGraphicFramePr>
+            <a:graphic xmlns:a="http://schemas.openxmlformats.org/drawingml/2006/main">
+              <a:graphicData uri="http://schemas.openxmlformats.org/drawingml/2006/picture">
+                <pic:pic xmlns:pic="http://schemas.openxmlformats.org/drawingml/2006/picture">
+                  <pic:nvPicPr>
+                    <pic:cNvPr id="22" name="Screen Shot 2018-07-29 at 13.05.30.png"/>
+                    <pic:cNvPicPr/>
+                  </pic:nvPicPr>
+                  <pic:blipFill>
+                    <a:blip r:embed="rId18">
+                      <a:extLst>
+                        <a:ext uri="{28A0092B-C50C-407E-A947-70E740481C1C}">
+                          <a14:useLocalDpi xmlns:a14="http://schemas.microsoft.com/office/drawing/2010/main" val="0"/>
+                        </a:ext>
+                      </a:extLst>
+                    </a:blip>
+                    <a:stretch>
+                      <a:fillRect/>
+                    </a:stretch>
+                  </pic:blipFill>
+                  <pic:spPr>
+                    <a:xfrm>
+                      <a:off x="0" y="0"/>
+                      <a:ext cx="6120130" cy="3620770"/>
+                    </a:xfrm>
+                    <a:prstGeom prst="rect">
+                      <a:avLst/>
+                    </a:prstGeom>
+                  </pic:spPr>
+                </pic:pic>
+              </a:graphicData>
+            </a:graphic>
+          </wp:inline>
+        </w:drawing>
       </w:r>
-    </w:p>
-    <w:p>
-      <w:pPr>
-        <w:pStyle w:val="Body"/>
-        <w:jc w:val="center"/>
-        <w:rPr>
-          <w:b/>
-          <w:bCs/>
-          <w:u w:val="single"/>
-        </w:rPr>
-      </w:pPr>
     </w:p>
     <w:p>
       <w:pPr>
@@ -5569,7 +5600,6 @@
               <w:rPr>
                 <w:rFonts w:eastAsia="Arial Unicode MS" w:cs="Arial Unicode MS"/>
               </w:rPr>
-              <w:lastRenderedPageBreak/>
               <w:t>Unit</w:t>
             </w:r>
           </w:p>
@@ -6336,7 +6366,29 @@
                 <w:bdr w:val="none" w:sz="0" w:space="0" w:color="auto"/>
                 <w:lang w:val="en-GB"/>
               </w:rPr>
-              <w:t xml:space="preserve"> the users </w:t>
+              <w:t xml:space="preserve"> the </w:t>
+            </w:r>
+            <w:proofErr w:type="spellStart"/>
+            <w:proofErr w:type="gramStart"/>
+            <w:r>
+              <w:rPr>
+                <w:rFonts w:ascii="Calibri" w:eastAsia="Times New Roman" w:hAnsi="Calibri" w:cs="Calibri"/>
+                <w:color w:val="000000"/>
+                <w:bdr w:val="none" w:sz="0" w:space="0" w:color="auto"/>
+                <w:lang w:val="en-GB"/>
+              </w:rPr>
+              <w:t>users</w:t>
+            </w:r>
+            <w:proofErr w:type="spellEnd"/>
+            <w:proofErr w:type="gramEnd"/>
+            <w:r>
+              <w:rPr>
+                <w:rFonts w:ascii="Calibri" w:eastAsia="Times New Roman" w:hAnsi="Calibri" w:cs="Calibri"/>
+                <w:color w:val="000000"/>
+                <w:bdr w:val="none" w:sz="0" w:space="0" w:color="auto"/>
+                <w:lang w:val="en-GB"/>
+              </w:rPr>
+              <w:t xml:space="preserve"> </w:t>
             </w:r>
             <w:r>
               <w:rPr>
@@ -6666,7 +6718,27 @@
                 <w:bdr w:val="none" w:sz="0" w:space="0" w:color="auto"/>
                 <w:lang w:val="en-GB"/>
               </w:rPr>
-              <w:t>Make the bandwidth required to load the pages to a minimum. Ie no large images etc</w:t>
+              <w:t xml:space="preserve">Make the bandwidth required to load the pages to a minimum. </w:t>
+            </w:r>
+            <w:proofErr w:type="spellStart"/>
+            <w:r>
+              <w:rPr>
+                <w:rFonts w:ascii="Calibri" w:eastAsia="Times New Roman" w:hAnsi="Calibri" w:cs="Calibri"/>
+                <w:color w:val="000000"/>
+                <w:bdr w:val="none" w:sz="0" w:space="0" w:color="auto"/>
+                <w:lang w:val="en-GB"/>
+              </w:rPr>
+              <w:t>Ie</w:t>
+            </w:r>
+            <w:proofErr w:type="spellEnd"/>
+            <w:r>
+              <w:rPr>
+                <w:rFonts w:ascii="Calibri" w:eastAsia="Times New Roman" w:hAnsi="Calibri" w:cs="Calibri"/>
+                <w:color w:val="000000"/>
+                <w:bdr w:val="none" w:sz="0" w:space="0" w:color="auto"/>
+                <w:lang w:val="en-GB"/>
+              </w:rPr>
+              <w:t xml:space="preserve"> no large images etc</w:t>
             </w:r>
           </w:p>
         </w:tc>
@@ -6808,6 +6880,7 @@
                 <w:lang w:val="en-GB"/>
               </w:rPr>
             </w:pPr>
+            <w:proofErr w:type="spellStart"/>
             <w:r>
               <w:rPr>
                 <w:rFonts w:ascii="Calibri" w:eastAsia="Times New Roman" w:hAnsi="Calibri" w:cs="Calibri"/>
@@ -6815,8 +6888,29 @@
                 <w:bdr w:val="none" w:sz="0" w:space="0" w:color="auto"/>
                 <w:lang w:val="en-GB"/>
               </w:rPr>
-              <w:t>Persistant Strorage</w:t>
-            </w:r>
+              <w:t>Persistant</w:t>
+            </w:r>
+            <w:proofErr w:type="spellEnd"/>
+            <w:r>
+              <w:rPr>
+                <w:rFonts w:ascii="Calibri" w:eastAsia="Times New Roman" w:hAnsi="Calibri" w:cs="Calibri"/>
+                <w:color w:val="000000"/>
+                <w:bdr w:val="none" w:sz="0" w:space="0" w:color="auto"/>
+                <w:lang w:val="en-GB"/>
+              </w:rPr>
+              <w:t xml:space="preserve"> </w:t>
+            </w:r>
+            <w:proofErr w:type="spellStart"/>
+            <w:r>
+              <w:rPr>
+                <w:rFonts w:ascii="Calibri" w:eastAsia="Times New Roman" w:hAnsi="Calibri" w:cs="Calibri"/>
+                <w:color w:val="000000"/>
+                <w:bdr w:val="none" w:sz="0" w:space="0" w:color="auto"/>
+                <w:lang w:val="en-GB"/>
+              </w:rPr>
+              <w:t>Strorage</w:t>
+            </w:r>
+            <w:proofErr w:type="spellEnd"/>
           </w:p>
         </w:tc>
         <w:tc>
@@ -6917,7 +7011,27 @@
                 <w:bdr w:val="none" w:sz="0" w:space="0" w:color="auto"/>
                 <w:lang w:val="en-GB"/>
               </w:rPr>
-              <w:t>Expand storage space or use a third party provider to allow for scaling in future.</w:t>
+              <w:t xml:space="preserve">Expand storage space or use a </w:t>
+            </w:r>
+            <w:proofErr w:type="gramStart"/>
+            <w:r>
+              <w:rPr>
+                <w:rFonts w:ascii="Calibri" w:eastAsia="Times New Roman" w:hAnsi="Calibri" w:cs="Calibri"/>
+                <w:color w:val="000000"/>
+                <w:bdr w:val="none" w:sz="0" w:space="0" w:color="auto"/>
+                <w:lang w:val="en-GB"/>
+              </w:rPr>
+              <w:t>third party</w:t>
+            </w:r>
+            <w:proofErr w:type="gramEnd"/>
+            <w:r>
+              <w:rPr>
+                <w:rFonts w:ascii="Calibri" w:eastAsia="Times New Roman" w:hAnsi="Calibri" w:cs="Calibri"/>
+                <w:color w:val="000000"/>
+                <w:bdr w:val="none" w:sz="0" w:space="0" w:color="auto"/>
+                <w:lang w:val="en-GB"/>
+              </w:rPr>
+              <w:t xml:space="preserve"> provider to allow for scaling in future.</w:t>
             </w:r>
           </w:p>
         </w:tc>
@@ -7110,6 +7224,7 @@
               </w:rPr>
               <w:t xml:space="preserve">Application currently has issues </w:t>
             </w:r>
+            <w:proofErr w:type="gramStart"/>
             <w:r>
               <w:rPr>
                 <w:rFonts w:ascii="Calibri" w:eastAsia="Times New Roman" w:hAnsi="Calibri" w:cs="Calibri"/>
@@ -7126,7 +7241,17 @@
                 <w:bdr w:val="none" w:sz="0" w:space="0" w:color="auto"/>
                 <w:lang w:val="en-GB"/>
               </w:rPr>
-              <w:t xml:space="preserve">  on  table or mobile device</w:t>
+              <w:t xml:space="preserve">  on</w:t>
+            </w:r>
+            <w:proofErr w:type="gramEnd"/>
+            <w:r>
+              <w:rPr>
+                <w:rFonts w:ascii="Calibri" w:eastAsia="Times New Roman" w:hAnsi="Calibri" w:cs="Calibri"/>
+                <w:color w:val="000000"/>
+                <w:bdr w:val="none" w:sz="0" w:space="0" w:color="auto"/>
+                <w:lang w:val="en-GB"/>
+              </w:rPr>
+              <w:t xml:space="preserve">  table or mobile device</w:t>
             </w:r>
           </w:p>
         </w:tc>
@@ -7610,7 +7735,27 @@
                 <w:bdr w:val="none" w:sz="0" w:space="0" w:color="auto"/>
                 <w:lang w:val="en-GB"/>
               </w:rPr>
-              <w:t xml:space="preserve">Short deadline leave little room for </w:t>
+              <w:t xml:space="preserve">Short deadline </w:t>
+            </w:r>
+            <w:proofErr w:type="gramStart"/>
+            <w:r>
+              <w:rPr>
+                <w:rFonts w:ascii="Calibri" w:eastAsia="Times New Roman" w:hAnsi="Calibri" w:cs="Calibri"/>
+                <w:color w:val="000000"/>
+                <w:bdr w:val="none" w:sz="0" w:space="0" w:color="auto"/>
+                <w:lang w:val="en-GB"/>
+              </w:rPr>
+              <w:t>leave</w:t>
+            </w:r>
+            <w:proofErr w:type="gramEnd"/>
+            <w:r>
+              <w:rPr>
+                <w:rFonts w:ascii="Calibri" w:eastAsia="Times New Roman" w:hAnsi="Calibri" w:cs="Calibri"/>
+                <w:color w:val="000000"/>
+                <w:bdr w:val="none" w:sz="0" w:space="0" w:color="auto"/>
+                <w:lang w:val="en-GB"/>
+              </w:rPr>
+              <w:t xml:space="preserve"> little room for </w:t>
             </w:r>
             <w:r>
               <w:rPr>
@@ -8293,7 +8438,7 @@
                     <pic:cNvPicPr/>
                   </pic:nvPicPr>
                   <pic:blipFill>
-                    <a:blip r:embed="rId18">
+                    <a:blip r:embed="rId19">
                       <a:extLst>
                         <a:ext uri="{28A0092B-C50C-407E-A947-70E740481C1C}">
                           <a14:useLocalDpi xmlns:a14="http://schemas.microsoft.com/office/drawing/2010/main" val="0"/>
@@ -8933,7 +9078,7 @@
                     </pic:cNvPicPr>
                   </pic:nvPicPr>
                   <pic:blipFill>
-                    <a:blip r:embed="rId19">
+                    <a:blip r:embed="rId20">
                       <a:extLst/>
                     </a:blip>
                     <a:stretch>
@@ -9214,7 +9359,7 @@
                     <pic:cNvPicPr/>
                   </pic:nvPicPr>
                   <pic:blipFill>
-                    <a:blip r:embed="rId20">
+                    <a:blip r:embed="rId21">
                       <a:extLst>
                         <a:ext uri="{28A0092B-C50C-407E-A947-70E740481C1C}">
                           <a14:useLocalDpi xmlns:a14="http://schemas.microsoft.com/office/drawing/2010/main" val="0"/>
@@ -9634,7 +9779,7 @@
                     </pic:cNvPicPr>
                   </pic:nvPicPr>
                   <pic:blipFill>
-                    <a:blip r:embed="rId21">
+                    <a:blip r:embed="rId22">
                       <a:extLst/>
                     </a:blip>
                     <a:stretch>
@@ -10081,10 +10226,50 @@
         <w:rPr>
           <w:b/>
           <w:bCs/>
-          <w:u w:val="single"/>
-          <w:lang w:val="en-US"/>
-        </w:rPr>
-        <w:t xml:space="preserve">Paste Screenshot </w:t>
+          <w:noProof/>
+          <w:u w:val="single"/>
+        </w:rPr>
+        <w:drawing>
+          <wp:inline distT="0" distB="0" distL="0" distR="0" wp14:anchorId="0C072E09" wp14:editId="4F62D22C">
+            <wp:extent cx="3767847" cy="1288918"/>
+            <wp:effectExtent l="0" t="0" r="4445" b="0"/>
+            <wp:docPr id="25" name="Picture 25"/>
+            <wp:cNvGraphicFramePr>
+              <a:graphicFrameLocks xmlns:a="http://schemas.openxmlformats.org/drawingml/2006/main" noChangeAspect="1"/>
+            </wp:cNvGraphicFramePr>
+            <a:graphic xmlns:a="http://schemas.openxmlformats.org/drawingml/2006/main">
+              <a:graphicData uri="http://schemas.openxmlformats.org/drawingml/2006/picture">
+                <pic:pic xmlns:pic="http://schemas.openxmlformats.org/drawingml/2006/picture">
+                  <pic:nvPicPr>
+                    <pic:cNvPr id="25" name="Screen Shot 2018-07-29 at 13.07.50.png"/>
+                    <pic:cNvPicPr/>
+                  </pic:nvPicPr>
+                  <pic:blipFill>
+                    <a:blip r:embed="rId23">
+                      <a:extLst>
+                        <a:ext uri="{28A0092B-C50C-407E-A947-70E740481C1C}">
+                          <a14:useLocalDpi xmlns:a14="http://schemas.microsoft.com/office/drawing/2010/main" val="0"/>
+                        </a:ext>
+                      </a:extLst>
+                    </a:blip>
+                    <a:stretch>
+                      <a:fillRect/>
+                    </a:stretch>
+                  </pic:blipFill>
+                  <pic:spPr>
+                    <a:xfrm>
+                      <a:off x="0" y="0"/>
+                      <a:ext cx="3784133" cy="1294489"/>
+                    </a:xfrm>
+                    <a:prstGeom prst="rect">
+                      <a:avLst/>
+                    </a:prstGeom>
+                  </pic:spPr>
+                </pic:pic>
+              </a:graphicData>
+            </a:graphic>
+          </wp:inline>
+        </w:drawing>
       </w:r>
     </w:p>
     <w:p>
@@ -10108,14 +10293,65 @@
           <w:u w:val="single"/>
         </w:rPr>
       </w:pPr>
+    </w:p>
+    <w:p>
+      <w:pPr>
+        <w:pStyle w:val="Body"/>
+        <w:jc w:val="center"/>
+        <w:rPr>
+          <w:b/>
+          <w:bCs/>
+          <w:u w:val="single"/>
+        </w:rPr>
+      </w:pPr>
       <w:r>
         <w:rPr>
           <w:b/>
           <w:bCs/>
-          <w:u w:val="single"/>
-          <w:lang w:val="en-US"/>
-        </w:rPr>
-        <w:t>Description here</w:t>
+          <w:noProof/>
+          <w:u w:val="single"/>
+        </w:rPr>
+        <w:drawing>
+          <wp:inline distT="0" distB="0" distL="0" distR="0" wp14:anchorId="5B9AD17F" wp14:editId="5D63EA8C">
+            <wp:extent cx="3340100" cy="1244600"/>
+            <wp:effectExtent l="0" t="0" r="0" b="0"/>
+            <wp:docPr id="28" name="Picture 28"/>
+            <wp:cNvGraphicFramePr>
+              <a:graphicFrameLocks xmlns:a="http://schemas.openxmlformats.org/drawingml/2006/main" noChangeAspect="1"/>
+            </wp:cNvGraphicFramePr>
+            <a:graphic xmlns:a="http://schemas.openxmlformats.org/drawingml/2006/main">
+              <a:graphicData uri="http://schemas.openxmlformats.org/drawingml/2006/picture">
+                <pic:pic xmlns:pic="http://schemas.openxmlformats.org/drawingml/2006/picture">
+                  <pic:nvPicPr>
+                    <pic:cNvPr id="28" name="Screen Shot 2018-07-29 at 13.12.34.png"/>
+                    <pic:cNvPicPr/>
+                  </pic:nvPicPr>
+                  <pic:blipFill>
+                    <a:blip r:embed="rId24">
+                      <a:extLst>
+                        <a:ext uri="{28A0092B-C50C-407E-A947-70E740481C1C}">
+                          <a14:useLocalDpi xmlns:a14="http://schemas.microsoft.com/office/drawing/2010/main" val="0"/>
+                        </a:ext>
+                      </a:extLst>
+                    </a:blip>
+                    <a:stretch>
+                      <a:fillRect/>
+                    </a:stretch>
+                  </pic:blipFill>
+                  <pic:spPr>
+                    <a:xfrm>
+                      <a:off x="0" y="0"/>
+                      <a:ext cx="3340100" cy="1244600"/>
+                    </a:xfrm>
+                    <a:prstGeom prst="rect">
+                      <a:avLst/>
+                    </a:prstGeom>
+                  </pic:spPr>
+                </pic:pic>
+              </a:graphicData>
+            </a:graphic>
+          </wp:inline>
+        </w:drawing>
       </w:r>
     </w:p>
     <w:p>
@@ -10128,39 +10364,170 @@
           <w:u w:val="single"/>
         </w:rPr>
       </w:pPr>
-    </w:p>
-    <w:p>
-      <w:pPr>
-        <w:pStyle w:val="Body"/>
-        <w:jc w:val="center"/>
-        <w:rPr>
-          <w:b/>
-          <w:bCs/>
-          <w:u w:val="single"/>
-        </w:rPr>
-      </w:pPr>
-    </w:p>
-    <w:p>
-      <w:pPr>
-        <w:pStyle w:val="Body"/>
-        <w:jc w:val="center"/>
-        <w:rPr>
-          <w:b/>
-          <w:bCs/>
-          <w:u w:val="single"/>
-        </w:rPr>
-      </w:pPr>
-    </w:p>
-    <w:p>
-      <w:pPr>
-        <w:pStyle w:val="Body"/>
-        <w:jc w:val="center"/>
-        <w:rPr>
-          <w:b/>
-          <w:bCs/>
-          <w:u w:val="single"/>
-        </w:rPr>
-      </w:pPr>
+      <w:r>
+        <w:rPr>
+          <w:b/>
+          <w:bCs/>
+          <w:noProof/>
+          <w:u w:val="single"/>
+        </w:rPr>
+        <w:lastRenderedPageBreak/>
+        <w:drawing>
+          <wp:inline distT="0" distB="0" distL="0" distR="0" wp14:anchorId="2F65792C" wp14:editId="676C7B18">
+            <wp:extent cx="3009090" cy="578671"/>
+            <wp:effectExtent l="0" t="0" r="1270" b="5715"/>
+            <wp:docPr id="30" name="Picture 30"/>
+            <wp:cNvGraphicFramePr>
+              <a:graphicFrameLocks xmlns:a="http://schemas.openxmlformats.org/drawingml/2006/main" noChangeAspect="1"/>
+            </wp:cNvGraphicFramePr>
+            <a:graphic xmlns:a="http://schemas.openxmlformats.org/drawingml/2006/main">
+              <a:graphicData uri="http://schemas.openxmlformats.org/drawingml/2006/picture">
+                <pic:pic xmlns:pic="http://schemas.openxmlformats.org/drawingml/2006/picture">
+                  <pic:nvPicPr>
+                    <pic:cNvPr id="30" name="Screen Shot 2018-07-29 at 13.14.57.png"/>
+                    <pic:cNvPicPr/>
+                  </pic:nvPicPr>
+                  <pic:blipFill>
+                    <a:blip r:embed="rId25">
+                      <a:extLst>
+                        <a:ext uri="{28A0092B-C50C-407E-A947-70E740481C1C}">
+                          <a14:useLocalDpi xmlns:a14="http://schemas.microsoft.com/office/drawing/2010/main" val="0"/>
+                        </a:ext>
+                      </a:extLst>
+                    </a:blip>
+                    <a:stretch>
+                      <a:fillRect/>
+                    </a:stretch>
+                  </pic:blipFill>
+                  <pic:spPr>
+                    <a:xfrm>
+                      <a:off x="0" y="0"/>
+                      <a:ext cx="3045715" cy="585714"/>
+                    </a:xfrm>
+                    <a:prstGeom prst="rect">
+                      <a:avLst/>
+                    </a:prstGeom>
+                  </pic:spPr>
+                </pic:pic>
+              </a:graphicData>
+            </a:graphic>
+          </wp:inline>
+        </w:drawing>
+      </w:r>
+    </w:p>
+    <w:p>
+      <w:pPr>
+        <w:pStyle w:val="Body"/>
+        <w:jc w:val="center"/>
+        <w:rPr>
+          <w:b/>
+          <w:bCs/>
+          <w:u w:val="single"/>
+        </w:rPr>
+      </w:pPr>
+    </w:p>
+    <w:p>
+      <w:pPr>
+        <w:pStyle w:val="Body"/>
+        <w:jc w:val="center"/>
+        <w:rPr>
+          <w:b/>
+          <w:bCs/>
+          <w:u w:val="single"/>
+        </w:rPr>
+      </w:pPr>
+    </w:p>
+    <w:p>
+      <w:pPr>
+        <w:pStyle w:val="Body"/>
+        <w:rPr>
+          <w:b/>
+          <w:bCs/>
+          <w:u w:val="single"/>
+        </w:rPr>
+      </w:pPr>
+    </w:p>
+    <w:p>
+      <w:pPr>
+        <w:pStyle w:val="Body"/>
+        <w:jc w:val="center"/>
+        <w:rPr>
+          <w:b/>
+          <w:bCs/>
+          <w:u w:val="single"/>
+        </w:rPr>
+      </w:pPr>
+    </w:p>
+    <w:p>
+      <w:pPr>
+        <w:pStyle w:val="Body"/>
+        <w:jc w:val="center"/>
+        <w:rPr>
+          <w:b/>
+          <w:bCs/>
+          <w:u w:val="single"/>
+        </w:rPr>
+      </w:pPr>
+    </w:p>
+    <w:p>
+      <w:pPr>
+        <w:pStyle w:val="Body"/>
+        <w:jc w:val="center"/>
+        <w:rPr>
+          <w:b/>
+          <w:bCs/>
+          <w:u w:val="single"/>
+        </w:rPr>
+      </w:pPr>
+      <w:r>
+        <w:rPr>
+          <w:b/>
+          <w:bCs/>
+          <w:noProof/>
+          <w:u w:val="single"/>
+        </w:rPr>
+        <w:drawing>
+          <wp:inline distT="0" distB="0" distL="0" distR="0" wp14:anchorId="6B538477" wp14:editId="7E0DCA8E">
+            <wp:extent cx="3140337" cy="4007796"/>
+            <wp:effectExtent l="0" t="0" r="0" b="5715"/>
+            <wp:docPr id="29" name="Picture 29"/>
+            <wp:cNvGraphicFramePr>
+              <a:graphicFrameLocks xmlns:a="http://schemas.openxmlformats.org/drawingml/2006/main" noChangeAspect="1"/>
+            </wp:cNvGraphicFramePr>
+            <a:graphic xmlns:a="http://schemas.openxmlformats.org/drawingml/2006/main">
+              <a:graphicData uri="http://schemas.openxmlformats.org/drawingml/2006/picture">
+                <pic:pic xmlns:pic="http://schemas.openxmlformats.org/drawingml/2006/picture">
+                  <pic:nvPicPr>
+                    <pic:cNvPr id="29" name="Screen Shot 2018-07-29 at 13.10.53.png"/>
+                    <pic:cNvPicPr/>
+                  </pic:nvPicPr>
+                  <pic:blipFill>
+                    <a:blip r:embed="rId26">
+                      <a:extLst>
+                        <a:ext uri="{28A0092B-C50C-407E-A947-70E740481C1C}">
+                          <a14:useLocalDpi xmlns:a14="http://schemas.microsoft.com/office/drawing/2010/main" val="0"/>
+                        </a:ext>
+                      </a:extLst>
+                    </a:blip>
+                    <a:stretch>
+                      <a:fillRect/>
+                    </a:stretch>
+                  </pic:blipFill>
+                  <pic:spPr>
+                    <a:xfrm>
+                      <a:off x="0" y="0"/>
+                      <a:ext cx="3149943" cy="4020055"/>
+                    </a:xfrm>
+                    <a:prstGeom prst="rect">
+                      <a:avLst/>
+                    </a:prstGeom>
+                  </pic:spPr>
+                </pic:pic>
+              </a:graphicData>
+            </a:graphic>
+          </wp:inline>
+        </w:drawing>
+      </w:r>
     </w:p>
     <w:p>
       <w:pPr>
@@ -10627,7 +10994,7 @@
                     <pic:cNvPicPr/>
                   </pic:nvPicPr>
                   <pic:blipFill>
-                    <a:blip r:embed="rId22">
+                    <a:blip r:embed="rId27">
                       <a:extLst>
                         <a:ext uri="{28A0092B-C50C-407E-A947-70E740481C1C}">
                           <a14:useLocalDpi xmlns:a14="http://schemas.microsoft.com/office/drawing/2010/main" val="0"/>
@@ -10731,7 +11098,7 @@
                     <pic:cNvPicPr/>
                   </pic:nvPicPr>
                   <pic:blipFill>
-                    <a:blip r:embed="rId23">
+                    <a:blip r:embed="rId28">
                       <a:extLst>
                         <a:ext uri="{28A0092B-C50C-407E-A947-70E740481C1C}">
                           <a14:useLocalDpi xmlns:a14="http://schemas.microsoft.com/office/drawing/2010/main" val="0"/>
@@ -11200,7 +11567,7 @@
                     <pic:cNvPicPr/>
                   </pic:nvPicPr>
                   <pic:blipFill>
-                    <a:blip r:embed="rId24" cstate="print">
+                    <a:blip r:embed="rId29" cstate="print">
                       <a:extLst>
                         <a:ext uri="{28A0092B-C50C-407E-A947-70E740481C1C}">
                           <a14:useLocalDpi xmlns:a14="http://schemas.microsoft.com/office/drawing/2010/main" val="0"/>
@@ -11271,7 +11638,7 @@
                     <pic:cNvPicPr/>
                   </pic:nvPicPr>
                   <pic:blipFill>
-                    <a:blip r:embed="rId25" cstate="print">
+                    <a:blip r:embed="rId30" cstate="print">
                       <a:extLst>
                         <a:ext uri="{28A0092B-C50C-407E-A947-70E740481C1C}">
                           <a14:useLocalDpi xmlns:a14="http://schemas.microsoft.com/office/drawing/2010/main" val="0"/>
@@ -11739,7 +12106,7 @@
                     </pic:cNvPicPr>
                   </pic:nvPicPr>
                   <pic:blipFill>
-                    <a:blip r:embed="rId26">
+                    <a:blip r:embed="rId31">
                       <a:extLst/>
                     </a:blip>
                     <a:stretch>
@@ -12025,7 +12392,7 @@
                     </pic:cNvPicPr>
                   </pic:nvPicPr>
                   <pic:blipFill>
-                    <a:blip r:embed="rId27">
+                    <a:blip r:embed="rId32">
                       <a:extLst/>
                     </a:blip>
                     <a:stretch>
@@ -12113,7 +12480,7 @@
                     </pic:cNvPicPr>
                   </pic:nvPicPr>
                   <pic:blipFill>
-                    <a:blip r:embed="rId26">
+                    <a:blip r:embed="rId31">
                       <a:extLst/>
                     </a:blip>
                     <a:stretch>
@@ -12465,7 +12832,7 @@
                     </pic:cNvPicPr>
                   </pic:nvPicPr>
                   <pic:blipFill>
-                    <a:blip r:embed="rId28">
+                    <a:blip r:embed="rId33">
                       <a:extLst/>
                     </a:blip>
                     <a:stretch>
@@ -13092,7 +13459,7 @@
                     <pic:cNvPicPr/>
                   </pic:nvPicPr>
                   <pic:blipFill>
-                    <a:blip r:embed="rId29">
+                    <a:blip r:embed="rId34">
                       <a:extLst>
                         <a:ext uri="{28A0092B-C50C-407E-A947-70E740481C1C}">
                           <a14:useLocalDpi xmlns:a14="http://schemas.microsoft.com/office/drawing/2010/main" val="0"/>
@@ -13185,7 +13552,7 @@
                     <pic:cNvPicPr/>
                   </pic:nvPicPr>
                   <pic:blipFill>
-                    <a:blip r:embed="rId29">
+                    <a:blip r:embed="rId34">
                       <a:extLst>
                         <a:ext uri="{28A0092B-C50C-407E-A947-70E740481C1C}">
                           <a14:useLocalDpi xmlns:a14="http://schemas.microsoft.com/office/drawing/2010/main" val="0"/>
@@ -13241,13 +13608,55 @@
         <w:rPr>
           <w:bCs/>
         </w:rPr>
-        <w:t xml:space="preserve"> implement the ISell interface and as such can be added into</w:t>
+        <w:t xml:space="preserve"> implement the </w:t>
+      </w:r>
+      <w:proofErr w:type="spellStart"/>
+      <w:r>
+        <w:rPr>
+          <w:bCs/>
+        </w:rPr>
+        <w:t>ISell</w:t>
+      </w:r>
+      <w:proofErr w:type="spellEnd"/>
+      <w:r>
+        <w:rPr>
+          <w:bCs/>
+        </w:rPr>
+        <w:t xml:space="preserve"> interface and as such can be added into</w:t>
       </w:r>
       <w:r>
         <w:rPr>
           <w:bCs/>
         </w:rPr>
-        <w:t xml:space="preserve"> and ArrayList of ISell Objects</w:t>
+        <w:t xml:space="preserve"> and </w:t>
+      </w:r>
+      <w:proofErr w:type="spellStart"/>
+      <w:r>
+        <w:rPr>
+          <w:bCs/>
+        </w:rPr>
+        <w:t>ArrayList</w:t>
+      </w:r>
+      <w:proofErr w:type="spellEnd"/>
+      <w:r>
+        <w:rPr>
+          <w:bCs/>
+        </w:rPr>
+        <w:t xml:space="preserve"> of </w:t>
+      </w:r>
+      <w:proofErr w:type="spellStart"/>
+      <w:r>
+        <w:rPr>
+          <w:bCs/>
+        </w:rPr>
+        <w:t>ISell</w:t>
+      </w:r>
+      <w:proofErr w:type="spellEnd"/>
+      <w:r>
+        <w:rPr>
+          <w:bCs/>
+        </w:rPr>
+        <w:t xml:space="preserve"> Objects</w:t>
       </w:r>
     </w:p>
     <w:p>
@@ -13667,10 +14076,51 @@
         <w:rPr>
           <w:b/>
           <w:bCs/>
-          <w:u w:val="single"/>
-          <w:lang w:val="en-US"/>
-        </w:rPr>
-        <w:t>Paste Screenshot here</w:t>
+          <w:noProof/>
+          <w:u w:val="single"/>
+        </w:rPr>
+        <w:lastRenderedPageBreak/>
+        <w:drawing>
+          <wp:inline distT="0" distB="0" distL="0" distR="0" wp14:anchorId="00042E17" wp14:editId="7D578D7C">
+            <wp:extent cx="6120130" cy="2556510"/>
+            <wp:effectExtent l="0" t="0" r="1270" b="0"/>
+            <wp:docPr id="31" name="Picture 31"/>
+            <wp:cNvGraphicFramePr>
+              <a:graphicFrameLocks xmlns:a="http://schemas.openxmlformats.org/drawingml/2006/main" noChangeAspect="1"/>
+            </wp:cNvGraphicFramePr>
+            <a:graphic xmlns:a="http://schemas.openxmlformats.org/drawingml/2006/main">
+              <a:graphicData uri="http://schemas.openxmlformats.org/drawingml/2006/picture">
+                <pic:pic xmlns:pic="http://schemas.openxmlformats.org/drawingml/2006/picture">
+                  <pic:nvPicPr>
+                    <pic:cNvPr id="31" name="Screen Shot 2018-07-29 at 13.28.28.png"/>
+                    <pic:cNvPicPr/>
+                  </pic:nvPicPr>
+                  <pic:blipFill>
+                    <a:blip r:embed="rId35">
+                      <a:extLst>
+                        <a:ext uri="{28A0092B-C50C-407E-A947-70E740481C1C}">
+                          <a14:useLocalDpi xmlns:a14="http://schemas.microsoft.com/office/drawing/2010/main" val="0"/>
+                        </a:ext>
+                      </a:extLst>
+                    </a:blip>
+                    <a:stretch>
+                      <a:fillRect/>
+                    </a:stretch>
+                  </pic:blipFill>
+                  <pic:spPr>
+                    <a:xfrm>
+                      <a:off x="0" y="0"/>
+                      <a:ext cx="6120130" cy="2556510"/>
+                    </a:xfrm>
+                    <a:prstGeom prst="rect">
+                      <a:avLst/>
+                    </a:prstGeom>
+                  </pic:spPr>
+                </pic:pic>
+              </a:graphicData>
+            </a:graphic>
+          </wp:inline>
+        </w:drawing>
       </w:r>
     </w:p>
     <w:p>
@@ -13683,27 +14133,6 @@
           <w:u w:val="single"/>
         </w:rPr>
       </w:pPr>
-    </w:p>
-    <w:p>
-      <w:pPr>
-        <w:pStyle w:val="Body"/>
-        <w:jc w:val="center"/>
-        <w:rPr>
-          <w:b/>
-          <w:bCs/>
-          <w:u w:val="single"/>
-        </w:rPr>
-      </w:pPr>
-      <w:r>
-        <w:rPr>
-          <w:b/>
-          <w:bCs/>
-          <w:u w:val="single"/>
-          <w:lang w:val="en-US"/>
-        </w:rPr>
-        <w:lastRenderedPageBreak/>
-        <w:t>Description here</w:t>
-      </w:r>
     </w:p>
     <w:p>
       <w:pPr>
@@ -14046,7 +14475,7 @@
                     <pic:cNvPicPr/>
                   </pic:nvPicPr>
                   <pic:blipFill>
-                    <a:blip r:embed="rId29">
+                    <a:blip r:embed="rId34">
                       <a:extLst>
                         <a:ext uri="{28A0092B-C50C-407E-A947-70E740481C1C}">
                           <a14:useLocalDpi xmlns:a14="http://schemas.microsoft.com/office/drawing/2010/main" val="0"/>
@@ -14286,6 +14715,7 @@
               <w:rPr>
                 <w:rFonts w:eastAsia="Arial Unicode MS" w:cs="Arial Unicode MS"/>
               </w:rPr>
+              <w:lastRenderedPageBreak/>
               <w:t>Unit</w:t>
             </w:r>
           </w:p>
@@ -14598,7 +15028,6 @@
           <w:noProof/>
           <w:u w:val="single"/>
         </w:rPr>
-        <w:lastRenderedPageBreak/>
         <w:drawing>
           <wp:inline distT="0" distB="0" distL="0" distR="0" wp14:anchorId="0DA71898" wp14:editId="7C839000">
             <wp:extent cx="4106333" cy="1573427"/>
@@ -14615,7 +15044,7 @@
                     <pic:cNvPicPr/>
                   </pic:nvPicPr>
                   <pic:blipFill>
-                    <a:blip r:embed="rId30">
+                    <a:blip r:embed="rId36">
                       <a:extLst>
                         <a:ext uri="{28A0092B-C50C-407E-A947-70E740481C1C}">
                           <a14:useLocalDpi xmlns:a14="http://schemas.microsoft.com/office/drawing/2010/main" val="0"/>
@@ -14697,7 +15126,7 @@
                     <pic:cNvPicPr/>
                   </pic:nvPicPr>
                   <pic:blipFill>
-                    <a:blip r:embed="rId31">
+                    <a:blip r:embed="rId37">
                       <a:extLst>
                         <a:ext uri="{28A0092B-C50C-407E-A947-70E740481C1C}">
                           <a14:useLocalDpi xmlns:a14="http://schemas.microsoft.com/office/drawing/2010/main" val="0"/>
@@ -14790,7 +15219,7 @@
                     <pic:cNvPicPr/>
                   </pic:nvPicPr>
                   <pic:blipFill>
-                    <a:blip r:embed="rId32">
+                    <a:blip r:embed="rId38">
                       <a:extLst>
                         <a:ext uri="{28A0092B-C50C-407E-A947-70E740481C1C}">
                           <a14:useLocalDpi xmlns:a14="http://schemas.microsoft.com/office/drawing/2010/main" val="0"/>
@@ -14953,7 +15382,6 @@
           <w:u w:val="single"/>
           <w:lang w:val="en-US"/>
         </w:rPr>
-        <w:lastRenderedPageBreak/>
         <w:t>Week 10</w:t>
       </w:r>
     </w:p>
@@ -15232,7 +15660,27 @@
                 <w:szCs w:val="24"/>
                 <w:u w:color="000000"/>
               </w:rPr>
-              <w:t>Take a screenshot of one of your projects where you have worked alone and attach the Github link.</w:t>
+              <w:t xml:space="preserve">Take a screenshot of one of your projects where you have worked alone and attach the </w:t>
+            </w:r>
+            <w:proofErr w:type="spellStart"/>
+            <w:r>
+              <w:rPr>
+                <w:rFonts w:ascii="Arial" w:hAnsi="Arial"/>
+                <w:sz w:val="24"/>
+                <w:szCs w:val="24"/>
+                <w:u w:color="000000"/>
+              </w:rPr>
+              <w:t>Github</w:t>
+            </w:r>
+            <w:proofErr w:type="spellEnd"/>
+            <w:r>
+              <w:rPr>
+                <w:rFonts w:ascii="Arial" w:hAnsi="Arial"/>
+                <w:sz w:val="24"/>
+                <w:szCs w:val="24"/>
+                <w:u w:color="000000"/>
+              </w:rPr>
+              <w:t xml:space="preserve"> link.</w:t>
             </w:r>
           </w:p>
         </w:tc>
@@ -15282,7 +15730,7 @@
                     <pic:cNvPicPr/>
                   </pic:nvPicPr>
                   <pic:blipFill>
-                    <a:blip r:embed="rId33" cstate="print">
+                    <a:blip r:embed="rId39" cstate="print">
                       <a:extLst>
                         <a:ext uri="{28A0092B-C50C-407E-A947-70E740481C1C}">
                           <a14:useLocalDpi xmlns:a14="http://schemas.microsoft.com/office/drawing/2010/main" val="0"/>
@@ -15691,7 +16139,6 @@
               <w:rPr>
                 <w:rFonts w:eastAsia="Arial Unicode MS" w:cs="Arial Unicode MS"/>
               </w:rPr>
-              <w:lastRenderedPageBreak/>
               <w:t>Unit</w:t>
             </w:r>
           </w:p>
@@ -15931,7 +16378,7 @@
                     <pic:cNvPicPr/>
                   </pic:nvPicPr>
                   <pic:blipFill>
-                    <a:blip r:embed="rId34">
+                    <a:blip r:embed="rId40">
                       <a:extLst>
                         <a:ext uri="{28A0092B-C50C-407E-A947-70E740481C1C}">
                           <a14:useLocalDpi xmlns:a14="http://schemas.microsoft.com/office/drawing/2010/main" val="0"/>
@@ -16013,7 +16460,7 @@
                     <pic:cNvPicPr/>
                   </pic:nvPicPr>
                   <pic:blipFill>
-                    <a:blip r:embed="rId35">
+                    <a:blip r:embed="rId41">
                       <a:extLst>
                         <a:ext uri="{28A0092B-C50C-407E-A947-70E740481C1C}">
                           <a14:useLocalDpi xmlns:a14="http://schemas.microsoft.com/office/drawing/2010/main" val="0"/>
@@ -16630,7 +17077,7 @@
                     <pic:cNvPicPr/>
                   </pic:nvPicPr>
                   <pic:blipFill>
-                    <a:blip r:embed="rId36">
+                    <a:blip r:embed="rId42">
                       <a:extLst>
                         <a:ext uri="{28A0092B-C50C-407E-A947-70E740481C1C}">
                           <a14:useLocalDpi xmlns:a14="http://schemas.microsoft.com/office/drawing/2010/main" val="0"/>
@@ -16742,7 +17189,7 @@
                     <pic:cNvPicPr/>
                   </pic:nvPicPr>
                   <pic:blipFill>
-                    <a:blip r:embed="rId37">
+                    <a:blip r:embed="rId43">
                       <a:extLst>
                         <a:ext uri="{28A0092B-C50C-407E-A947-70E740481C1C}">
                           <a14:useLocalDpi xmlns:a14="http://schemas.microsoft.com/office/drawing/2010/main" val="0"/>
@@ -16796,17 +17243,7 @@
           <w:bCs/>
           <w:u w:val="single"/>
         </w:rPr>
-        <w:t>This Algorithm generated the table information from the database and also has a conditional statement to alter the class tag of the table. Which effects the CSS.</w:t>
-      </w:r>
-      <w:bookmarkStart w:id="0" w:name="_GoBack"/>
-      <w:bookmarkEnd w:id="0"/>
-      <w:r>
-        <w:rPr>
-          <w:b/>
-          <w:bCs/>
-          <w:u w:val="single"/>
-        </w:rPr>
-        <w:t xml:space="preserve"> </w:t>
+        <w:t xml:space="preserve">This Algorithm generated the table information from the database and also has a conditional statement to alter the class tag of the table. Which effects the CSS. </w:t>
       </w:r>
     </w:p>
     <w:p>
@@ -18113,7 +18550,29 @@
                 <w:u w:color="000000"/>
                 <w:shd w:val="clear" w:color="auto" w:fill="FFFFFF"/>
               </w:rPr>
-              <w:t>Take a screenshot of the contributor’s page on Github from your group project to show the team you worked with.</w:t>
+              <w:t xml:space="preserve">Take a screenshot of the contributor’s page on </w:t>
+            </w:r>
+            <w:proofErr w:type="spellStart"/>
+            <w:r>
+              <w:rPr>
+                <w:rFonts w:ascii="Arial" w:hAnsi="Arial"/>
+                <w:sz w:val="24"/>
+                <w:szCs w:val="24"/>
+                <w:u w:color="000000"/>
+                <w:shd w:val="clear" w:color="auto" w:fill="FFFFFF"/>
+              </w:rPr>
+              <w:t>Github</w:t>
+            </w:r>
+            <w:proofErr w:type="spellEnd"/>
+            <w:r>
+              <w:rPr>
+                <w:rFonts w:ascii="Arial" w:hAnsi="Arial"/>
+                <w:sz w:val="24"/>
+                <w:szCs w:val="24"/>
+                <w:u w:color="000000"/>
+                <w:shd w:val="clear" w:color="auto" w:fill="FFFFFF"/>
+              </w:rPr>
+              <w:t xml:space="preserve"> from your group project to show the team you worked with.</w:t>
             </w:r>
           </w:p>
         </w:tc>
@@ -18933,6 +19392,7 @@
               <w:rPr>
                 <w:rFonts w:eastAsia="Arial Unicode MS" w:cs="Arial Unicode MS"/>
               </w:rPr>
+              <w:lastRenderedPageBreak/>
               <w:t>Unit</w:t>
             </w:r>
           </w:p>
@@ -20251,12 +20711,12 @@
       </w:pPr>
     </w:p>
     <w:sectPr>
-      <w:headerReference w:type="even" r:id="rId38"/>
-      <w:headerReference w:type="default" r:id="rId39"/>
-      <w:footerReference w:type="even" r:id="rId40"/>
-      <w:footerReference w:type="default" r:id="rId41"/>
-      <w:headerReference w:type="first" r:id="rId42"/>
-      <w:footerReference w:type="first" r:id="rId43"/>
+      <w:headerReference w:type="even" r:id="rId44"/>
+      <w:headerReference w:type="default" r:id="rId45"/>
+      <w:footerReference w:type="even" r:id="rId46"/>
+      <w:footerReference w:type="default" r:id="rId47"/>
+      <w:headerReference w:type="first" r:id="rId48"/>
+      <w:footerReference w:type="first" r:id="rId49"/>
       <w:pgSz w:w="11906" w:h="16838"/>
       <w:pgMar w:top="1134" w:right="1134" w:bottom="1134" w:left="1134" w:header="709" w:footer="850" w:gutter="0"/>
       <w:cols w:space="720"/>

</xml_diff>